<commit_message>
aula dia 03-10-24 e atividade 2 ufcd 5414
</commit_message>
<xml_diff>
--- a/5425-Projeto-de-tecnologias-e-programação-de-sistemas-de-informação/Relatorio_Projeto_Website_Portifolio_Ilustracao_e_animacao_RS.docx
+++ b/5425-Projeto-de-tecnologias-e-programação-de-sistemas-de-informação/Relatorio_Projeto_Website_Portifolio_Ilustracao_e_animacao_RS.docx
@@ -5165,6 +5165,9 @@
     <w:p>
       <w:pPr>
         <w:pStyle w:val="PargrafodaLista"/>
+        <w:spacing w:before="240" w:after="0" w:line="360" w:lineRule="auto"/>
+        <w:ind w:left="0" w:firstLine="357"/>
+        <w:jc w:val="both"/>
         <w:rPr>
           <w:rFonts w:ascii="Segoe UI" w:hAnsi="Segoe UI" w:cs="Segoe UI"/>
           <w:sz w:val="24"/>
@@ -5182,6 +5185,17 @@
     </w:p>
     <w:p>
       <w:pPr>
+        <w:pStyle w:val="PargrafodaLista"/>
+        <w:ind w:left="0" w:firstLine="360"/>
+        <w:rPr>
+          <w:rFonts w:ascii="Segoe UI" w:hAnsi="Segoe UI" w:cs="Segoe UI"/>
+          <w:sz w:val="24"/>
+          <w:szCs w:val="24"/>
+        </w:rPr>
+      </w:pPr>
+    </w:p>
+    <w:p>
+      <w:pPr>
         <w:pStyle w:val="MeuTtulo02"/>
       </w:pPr>
       <w:bookmarkStart w:id="5" w:name="_Toc159245056"/>
@@ -5193,6 +5207,9 @@
     <w:p>
       <w:pPr>
         <w:pStyle w:val="PargrafodaLista"/>
+        <w:spacing w:before="240" w:after="0" w:line="360" w:lineRule="auto"/>
+        <w:ind w:left="0" w:firstLine="357"/>
+        <w:jc w:val="both"/>
         <w:rPr>
           <w:rFonts w:ascii="Segoe UI" w:hAnsi="Segoe UI" w:cs="Segoe UI"/>
           <w:sz w:val="24"/>
@@ -5231,6 +5248,9 @@
     <w:p>
       <w:pPr>
         <w:pStyle w:val="PargrafodaLista"/>
+        <w:spacing w:before="240" w:after="0" w:line="360" w:lineRule="auto"/>
+        <w:ind w:left="0" w:firstLine="357"/>
+        <w:jc w:val="both"/>
         <w:rPr>
           <w:rFonts w:ascii="Segoe UI" w:hAnsi="Segoe UI" w:cs="Segoe UI"/>
           <w:sz w:val="24"/>
@@ -5258,10 +5278,21 @@
     </w:p>
     <w:p>
       <w:pPr>
+        <w:pStyle w:val="PargrafodaLista"/>
+        <w:rPr>
+          <w:rFonts w:ascii="Segoe UI" w:hAnsi="Segoe UI" w:cs="Segoe UI"/>
+          <w:sz w:val="24"/>
+          <w:szCs w:val="24"/>
+        </w:rPr>
+      </w:pPr>
+    </w:p>
+    <w:p>
+      <w:pPr>
         <w:pStyle w:val="MeuTtulo02"/>
       </w:pPr>
       <w:bookmarkStart w:id="7" w:name="_Toc159245058"/>
       <w:r>
+        <w:lastRenderedPageBreak/>
         <w:t>Público</w:t>
       </w:r>
       <w:r>
@@ -5275,6 +5306,9 @@
     <w:p>
       <w:pPr>
         <w:pStyle w:val="PargrafodaLista"/>
+        <w:spacing w:before="240" w:after="0" w:line="360" w:lineRule="auto"/>
+        <w:ind w:left="0" w:firstLine="357"/>
+        <w:jc w:val="both"/>
         <w:rPr>
           <w:rFonts w:ascii="Segoe UI" w:hAnsi="Segoe UI" w:cs="Segoe UI"/>
           <w:sz w:val="24"/>
@@ -5297,6 +5331,9 @@
           <w:ilvl w:val="0"/>
           <w:numId w:val="14"/>
         </w:numPr>
+        <w:spacing w:line="360" w:lineRule="auto"/>
+        <w:ind w:left="0" w:firstLine="425"/>
+        <w:jc w:val="both"/>
         <w:rPr>
           <w:rFonts w:ascii="Segoe UI" w:hAnsi="Segoe UI" w:cs="Segoe UI"/>
           <w:sz w:val="24"/>
@@ -5319,6 +5356,9 @@
           <w:ilvl w:val="0"/>
           <w:numId w:val="14"/>
         </w:numPr>
+        <w:spacing w:line="360" w:lineRule="auto"/>
+        <w:ind w:left="0" w:firstLine="425"/>
+        <w:jc w:val="both"/>
         <w:rPr>
           <w:rFonts w:ascii="Segoe UI" w:hAnsi="Segoe UI" w:cs="Segoe UI"/>
           <w:sz w:val="24"/>
@@ -5359,6 +5399,9 @@
           <w:ilvl w:val="0"/>
           <w:numId w:val="14"/>
         </w:numPr>
+        <w:spacing w:line="360" w:lineRule="auto"/>
+        <w:ind w:left="0" w:firstLine="425"/>
+        <w:jc w:val="both"/>
         <w:rPr>
           <w:rFonts w:ascii="Segoe UI" w:hAnsi="Segoe UI" w:cs="Segoe UI"/>
           <w:sz w:val="24"/>
@@ -5381,19 +5424,21 @@
           <w:ilvl w:val="0"/>
           <w:numId w:val="14"/>
         </w:numPr>
-        <w:rPr>
-          <w:rFonts w:ascii="Segoe UI" w:hAnsi="Segoe UI" w:cs="Segoe UI"/>
-          <w:sz w:val="24"/>
-          <w:szCs w:val="24"/>
-        </w:rPr>
-      </w:pPr>
-      <w:r>
-        <w:rPr>
-          <w:rFonts w:ascii="Segoe UI" w:hAnsi="Segoe UI" w:cs="Segoe UI"/>
-          <w:sz w:val="24"/>
-          <w:szCs w:val="24"/>
-        </w:rPr>
-        <w:lastRenderedPageBreak/>
+        <w:spacing w:line="360" w:lineRule="auto"/>
+        <w:ind w:left="0" w:firstLine="425"/>
+        <w:jc w:val="both"/>
+        <w:rPr>
+          <w:rFonts w:ascii="Segoe UI" w:hAnsi="Segoe UI" w:cs="Segoe UI"/>
+          <w:sz w:val="24"/>
+          <w:szCs w:val="24"/>
+        </w:rPr>
+      </w:pPr>
+      <w:r>
+        <w:rPr>
+          <w:rFonts w:ascii="Segoe UI" w:hAnsi="Segoe UI" w:cs="Segoe UI"/>
+          <w:sz w:val="24"/>
+          <w:szCs w:val="24"/>
+        </w:rPr>
         <w:t>Fãs e seguidores do artista que desejam acompanhar suas atualizações e novos trabalhos.</w:t>
       </w:r>
     </w:p>
@@ -5420,17 +5465,9 @@
     <w:p>
       <w:pPr>
         <w:pStyle w:val="PargrafodaLista"/>
-        <w:rPr>
-          <w:rFonts w:ascii="Segoe UI" w:hAnsi="Segoe UI" w:cs="Segoe UI"/>
-          <w:sz w:val="24"/>
-          <w:szCs w:val="24"/>
-        </w:rPr>
-      </w:pPr>
-    </w:p>
-    <w:p>
-      <w:pPr>
-        <w:pStyle w:val="PargrafodaLista"/>
-        <w:ind w:left="1080"/>
+        <w:spacing w:before="240" w:after="0" w:line="360" w:lineRule="auto"/>
+        <w:ind w:left="0" w:firstLine="357"/>
+        <w:jc w:val="both"/>
         <w:rPr>
           <w:rFonts w:ascii="Segoe UI" w:hAnsi="Segoe UI" w:cs="Segoe UI"/>
           <w:sz w:val="24"/>
@@ -5485,8 +5522,6 @@
         </w:rPr>
         <w:t xml:space="preserve"> Figma para prototipagem. O custo de desenvolvimento é moderado, e o artista poderá autogerir o site após a conclusão, sem a necessidade de suporte técnico constante. O design responsivo garantirá que o portfólio seja acessível tanto em dispositivos móveis quanto em desktops.</w:t>
       </w:r>
-      <w:bookmarkStart w:id="9" w:name="_GoBack"/>
-      <w:bookmarkEnd w:id="9"/>
     </w:p>
     <w:p>
       <w:pPr>
@@ -5532,16 +5567,57 @@
           <w:numId w:val="2"/>
         </w:numPr>
       </w:pPr>
-      <w:bookmarkStart w:id="10" w:name="_Toc159245060"/>
+      <w:bookmarkStart w:id="9" w:name="_Toc159245060"/>
       <w:r>
         <w:lastRenderedPageBreak/>
         <w:t>Objetivos</w:t>
       </w:r>
+      <w:bookmarkEnd w:id="9"/>
+    </w:p>
+    <w:p>
+      <w:pPr>
+        <w:pStyle w:val="PargrafodaLista"/>
+        <w:rPr>
+          <w:rFonts w:ascii="Segoe UI" w:hAnsi="Segoe UI" w:cs="Segoe UI"/>
+          <w:sz w:val="24"/>
+          <w:szCs w:val="24"/>
+        </w:rPr>
+      </w:pPr>
+    </w:p>
+    <w:p>
+      <w:pPr>
+        <w:pStyle w:val="MeuTtulo02"/>
+      </w:pPr>
+      <w:bookmarkStart w:id="10" w:name="_Toc159245061"/>
+      <w:r>
+        <w:t>Objetivo geral</w:t>
+      </w:r>
       <w:bookmarkEnd w:id="10"/>
     </w:p>
     <w:p>
       <w:pPr>
         <w:pStyle w:val="PargrafodaLista"/>
+        <w:spacing w:before="240" w:after="0" w:line="360" w:lineRule="auto"/>
+        <w:ind w:left="0" w:firstLine="357"/>
+        <w:jc w:val="both"/>
+        <w:rPr>
+          <w:rFonts w:ascii="Segoe UI" w:hAnsi="Segoe UI" w:cs="Segoe UI"/>
+          <w:sz w:val="24"/>
+          <w:szCs w:val="24"/>
+        </w:rPr>
+      </w:pPr>
+      <w:r>
+        <w:rPr>
+          <w:rFonts w:ascii="Segoe UI" w:hAnsi="Segoe UI" w:cs="Segoe UI"/>
+          <w:sz w:val="24"/>
+          <w:szCs w:val="24"/>
+        </w:rPr>
+        <w:t>Desenvolver um website de portfólio profissional para um artista de ilustração e animação, utilizando as melhores práticas de desenvolvimento web e design, que permita a exibição eficiente dos trabalhos do artista, promovendo sua presença online de maneira impactante e funcional.</w:t>
+      </w:r>
+    </w:p>
+    <w:p>
+      <w:pPr>
+        <w:pStyle w:val="PargrafodaLista"/>
         <w:rPr>
           <w:rFonts w:ascii="Segoe UI" w:hAnsi="Segoe UI" w:cs="Segoe UI"/>
           <w:sz w:val="24"/>
@@ -5553,41 +5629,161 @@
       <w:pPr>
         <w:pStyle w:val="MeuTtulo02"/>
       </w:pPr>
-      <w:bookmarkStart w:id="11" w:name="_Toc159245061"/>
-      <w:r>
-        <w:t>Objetivo geral</w:t>
+      <w:bookmarkStart w:id="11" w:name="_Toc159245062"/>
+      <w:r>
+        <w:t>Objetivos específicos</w:t>
       </w:r>
       <w:bookmarkEnd w:id="11"/>
     </w:p>
     <w:p>
       <w:pPr>
         <w:pStyle w:val="PargrafodaLista"/>
-        <w:rPr>
-          <w:rFonts w:ascii="Segoe UI" w:hAnsi="Segoe UI" w:cs="Segoe UI"/>
-          <w:sz w:val="24"/>
-          <w:szCs w:val="24"/>
-        </w:rPr>
-      </w:pPr>
+        <w:numPr>
+          <w:ilvl w:val="0"/>
+          <w:numId w:val="14"/>
+        </w:numPr>
+        <w:spacing w:line="360" w:lineRule="auto"/>
+        <w:ind w:left="0" w:firstLine="425"/>
+        <w:jc w:val="both"/>
+        <w:rPr>
+          <w:rFonts w:ascii="Segoe UI" w:hAnsi="Segoe UI" w:cs="Segoe UI"/>
+          <w:sz w:val="24"/>
+          <w:szCs w:val="24"/>
+        </w:rPr>
+      </w:pPr>
+      <w:r>
+        <w:rPr>
+          <w:rFonts w:ascii="Segoe UI" w:hAnsi="Segoe UI" w:cs="Segoe UI"/>
+          <w:sz w:val="24"/>
+          <w:szCs w:val="24"/>
+        </w:rPr>
+        <w:t>Planejar e implementar a estrutura do website com foco em responsividade, garantindo uma experiência de navegação fluida em diferentes dispositivos (desktop, tablet e mobile).</w:t>
+      </w:r>
     </w:p>
     <w:p>
       <w:pPr>
         <w:pStyle w:val="PargrafodaLista"/>
-        <w:rPr>
-          <w:rFonts w:ascii="Segoe UI" w:hAnsi="Segoe UI" w:cs="Segoe UI"/>
-          <w:sz w:val="24"/>
-          <w:szCs w:val="24"/>
-        </w:rPr>
-      </w:pPr>
-    </w:p>
-    <w:p>
-      <w:pPr>
-        <w:pStyle w:val="MeuTtulo02"/>
-      </w:pPr>
-      <w:bookmarkStart w:id="12" w:name="_Toc159245062"/>
-      <w:r>
-        <w:t>Objetivos específicos</w:t>
-      </w:r>
-      <w:bookmarkEnd w:id="12"/>
+        <w:numPr>
+          <w:ilvl w:val="0"/>
+          <w:numId w:val="14"/>
+        </w:numPr>
+        <w:spacing w:line="360" w:lineRule="auto"/>
+        <w:ind w:left="0" w:firstLine="425"/>
+        <w:jc w:val="both"/>
+        <w:rPr>
+          <w:rFonts w:ascii="Segoe UI" w:hAnsi="Segoe UI" w:cs="Segoe UI"/>
+          <w:sz w:val="24"/>
+          <w:szCs w:val="24"/>
+        </w:rPr>
+      </w:pPr>
+      <w:r>
+        <w:rPr>
+          <w:rFonts w:ascii="Segoe UI" w:hAnsi="Segoe UI" w:cs="Segoe UI"/>
+          <w:sz w:val="24"/>
+          <w:szCs w:val="24"/>
+        </w:rPr>
+        <w:t>Desenvolver um sistema de galeria interativa para exibir as ilustrações e animações do artista de forma otimizada e visualmente atraente.</w:t>
+      </w:r>
+    </w:p>
+    <w:p>
+      <w:pPr>
+        <w:pStyle w:val="PargrafodaLista"/>
+        <w:numPr>
+          <w:ilvl w:val="0"/>
+          <w:numId w:val="14"/>
+        </w:numPr>
+        <w:spacing w:line="360" w:lineRule="auto"/>
+        <w:ind w:left="0" w:firstLine="425"/>
+        <w:jc w:val="both"/>
+        <w:rPr>
+          <w:rFonts w:ascii="Segoe UI" w:hAnsi="Segoe UI" w:cs="Segoe UI"/>
+          <w:sz w:val="24"/>
+          <w:szCs w:val="24"/>
+        </w:rPr>
+      </w:pPr>
+      <w:r>
+        <w:rPr>
+          <w:rFonts w:ascii="Segoe UI" w:hAnsi="Segoe UI" w:cs="Segoe UI"/>
+          <w:sz w:val="24"/>
+          <w:szCs w:val="24"/>
+        </w:rPr>
+        <w:t>Implementar uma interface de usuário (UI) intuitiva e simples, focada na facilidade de navegação e usabilidade.</w:t>
+      </w:r>
+    </w:p>
+    <w:p>
+      <w:pPr>
+        <w:pStyle w:val="PargrafodaLista"/>
+        <w:numPr>
+          <w:ilvl w:val="0"/>
+          <w:numId w:val="14"/>
+        </w:numPr>
+        <w:spacing w:line="360" w:lineRule="auto"/>
+        <w:ind w:left="0" w:firstLine="425"/>
+        <w:jc w:val="both"/>
+        <w:rPr>
+          <w:rFonts w:ascii="Segoe UI" w:hAnsi="Segoe UI" w:cs="Segoe UI"/>
+          <w:sz w:val="24"/>
+          <w:szCs w:val="24"/>
+        </w:rPr>
+      </w:pPr>
+      <w:r>
+        <w:rPr>
+          <w:rFonts w:ascii="Segoe UI" w:hAnsi="Segoe UI" w:cs="Segoe UI"/>
+          <w:sz w:val="24"/>
+          <w:szCs w:val="24"/>
+        </w:rPr>
+        <w:t>Integrar um formulário de contato funcional que permita a comunicação direta com potenciais clientes ou parceiros.</w:t>
+      </w:r>
+    </w:p>
+    <w:p>
+      <w:pPr>
+        <w:pStyle w:val="PargrafodaLista"/>
+        <w:numPr>
+          <w:ilvl w:val="0"/>
+          <w:numId w:val="14"/>
+        </w:numPr>
+        <w:spacing w:line="360" w:lineRule="auto"/>
+        <w:ind w:left="0" w:firstLine="425"/>
+        <w:jc w:val="both"/>
+        <w:rPr>
+          <w:rFonts w:ascii="Segoe UI" w:hAnsi="Segoe UI" w:cs="Segoe UI"/>
+          <w:sz w:val="24"/>
+          <w:szCs w:val="24"/>
+        </w:rPr>
+      </w:pPr>
+      <w:r>
+        <w:rPr>
+          <w:rFonts w:ascii="Segoe UI" w:hAnsi="Segoe UI" w:cs="Segoe UI"/>
+          <w:sz w:val="24"/>
+          <w:szCs w:val="24"/>
+        </w:rPr>
+        <w:t>Garantir a otimização do desempenho do site, aplicando técnicas de compressão de imagens e scripts para reduzir o tempo de carregamento.</w:t>
+      </w:r>
+    </w:p>
+    <w:p>
+      <w:pPr>
+        <w:pStyle w:val="PargrafodaLista"/>
+        <w:numPr>
+          <w:ilvl w:val="0"/>
+          <w:numId w:val="14"/>
+        </w:numPr>
+        <w:spacing w:line="360" w:lineRule="auto"/>
+        <w:ind w:left="0" w:firstLine="425"/>
+        <w:jc w:val="both"/>
+        <w:rPr>
+          <w:rFonts w:ascii="Segoe UI" w:hAnsi="Segoe UI" w:cs="Segoe UI"/>
+          <w:sz w:val="24"/>
+          <w:szCs w:val="24"/>
+        </w:rPr>
+      </w:pPr>
+      <w:r>
+        <w:rPr>
+          <w:rFonts w:ascii="Segoe UI" w:hAnsi="Segoe UI" w:cs="Segoe UI"/>
+          <w:sz w:val="24"/>
+          <w:szCs w:val="24"/>
+        </w:rPr>
+        <w:t>Incorporar práticas de SEO durante o desenvolvimento, assegurando que o site tenha boa visibilidade nos motores de busca.</w:t>
+      </w:r>
     </w:p>
     <w:p>
       <w:pPr>
@@ -5598,32 +5794,35 @@
         </w:numPr>
         <w:ind w:left="360"/>
       </w:pPr>
-    </w:p>
-    <w:p>
-      <w:pPr>
-        <w:rPr>
-          <w:rFonts w:ascii="Segoe UI" w:hAnsi="Segoe UI" w:cs="Segoe UI"/>
-          <w:sz w:val="24"/>
-          <w:szCs w:val="24"/>
-        </w:rPr>
-      </w:pPr>
-    </w:p>
-    <w:p>
-      <w:pPr>
-        <w:rPr>
-          <w:rFonts w:ascii="Segoe UI" w:hAnsi="Segoe UI" w:cs="Segoe UI"/>
-          <w:sz w:val="24"/>
-          <w:szCs w:val="24"/>
-        </w:rPr>
-      </w:pPr>
-      <w:r>
-        <w:rPr>
-          <w:rFonts w:ascii="Segoe UI" w:hAnsi="Segoe UI" w:cs="Segoe UI"/>
-          <w:sz w:val="24"/>
-          <w:szCs w:val="24"/>
-        </w:rPr>
-        <w:br w:type="page"/>
-      </w:r>
+      <w:bookmarkStart w:id="12" w:name="_GoBack"/>
+      <w:bookmarkEnd w:id="12"/>
+    </w:p>
+    <w:p>
+      <w:pPr>
+        <w:rPr>
+          <w:rFonts w:ascii="Segoe UI" w:hAnsi="Segoe UI" w:cs="Segoe UI"/>
+          <w:sz w:val="24"/>
+          <w:szCs w:val="24"/>
+        </w:rPr>
+      </w:pPr>
+    </w:p>
+    <w:p>
+      <w:pPr>
+        <w:rPr>
+          <w:rFonts w:ascii="Segoe UI" w:hAnsi="Segoe UI" w:cs="Segoe UI"/>
+          <w:sz w:val="24"/>
+          <w:szCs w:val="24"/>
+        </w:rPr>
+      </w:pPr>
+    </w:p>
+    <w:p>
+      <w:pPr>
+        <w:rPr>
+          <w:rFonts w:ascii="Segoe UI" w:hAnsi="Segoe UI" w:cs="Segoe UI"/>
+          <w:sz w:val="24"/>
+          <w:szCs w:val="24"/>
+        </w:rPr>
+      </w:pPr>
     </w:p>
     <w:p>
       <w:pPr>
@@ -6907,7 +7106,7 @@
           <w:rPr>
             <w:noProof/>
           </w:rPr>
-          <w:t>ii</w:t>
+          <w:t>iv</w:t>
         </w:r>
         <w:r>
           <w:fldChar w:fldCharType="end"/>
@@ -6961,7 +7160,7 @@
           <w:rPr>
             <w:noProof/>
           </w:rPr>
-          <w:t>2</w:t>
+          <w:t>4</w:t>
         </w:r>
         <w:r>
           <w:fldChar w:fldCharType="end"/>
@@ -7516,7 +7715,7 @@
       <w:lvlText w:val=""/>
       <w:lvlJc w:val="left"/>
       <w:pPr>
-        <w:ind w:left="1500" w:hanging="360"/>
+        <w:ind w:left="2220" w:hanging="360"/>
       </w:pPr>
       <w:rPr>
         <w:rFonts w:ascii="Symbol" w:hAnsi="Symbol" w:hint="default"/>
@@ -7528,7 +7727,7 @@
       <w:lvlText w:val="o"/>
       <w:lvlJc w:val="left"/>
       <w:pPr>
-        <w:ind w:left="2220" w:hanging="360"/>
+        <w:ind w:left="2940" w:hanging="360"/>
       </w:pPr>
       <w:rPr>
         <w:rFonts w:ascii="Courier New" w:hAnsi="Courier New" w:cs="Courier New" w:hint="default"/>
@@ -7540,7 +7739,7 @@
       <w:lvlText w:val=""/>
       <w:lvlJc w:val="left"/>
       <w:pPr>
-        <w:ind w:left="2940" w:hanging="360"/>
+        <w:ind w:left="3660" w:hanging="360"/>
       </w:pPr>
       <w:rPr>
         <w:rFonts w:ascii="Wingdings" w:hAnsi="Wingdings" w:hint="default"/>
@@ -7552,7 +7751,7 @@
       <w:lvlText w:val=""/>
       <w:lvlJc w:val="left"/>
       <w:pPr>
-        <w:ind w:left="3660" w:hanging="360"/>
+        <w:ind w:left="4380" w:hanging="360"/>
       </w:pPr>
       <w:rPr>
         <w:rFonts w:ascii="Symbol" w:hAnsi="Symbol" w:hint="default"/>
@@ -7564,7 +7763,7 @@
       <w:lvlText w:val="o"/>
       <w:lvlJc w:val="left"/>
       <w:pPr>
-        <w:ind w:left="4380" w:hanging="360"/>
+        <w:ind w:left="5100" w:hanging="360"/>
       </w:pPr>
       <w:rPr>
         <w:rFonts w:ascii="Courier New" w:hAnsi="Courier New" w:cs="Courier New" w:hint="default"/>
@@ -7576,7 +7775,7 @@
       <w:lvlText w:val=""/>
       <w:lvlJc w:val="left"/>
       <w:pPr>
-        <w:ind w:left="5100" w:hanging="360"/>
+        <w:ind w:left="5820" w:hanging="360"/>
       </w:pPr>
       <w:rPr>
         <w:rFonts w:ascii="Wingdings" w:hAnsi="Wingdings" w:hint="default"/>
@@ -7588,7 +7787,7 @@
       <w:lvlText w:val=""/>
       <w:lvlJc w:val="left"/>
       <w:pPr>
-        <w:ind w:left="5820" w:hanging="360"/>
+        <w:ind w:left="6540" w:hanging="360"/>
       </w:pPr>
       <w:rPr>
         <w:rFonts w:ascii="Symbol" w:hAnsi="Symbol" w:hint="default"/>
@@ -7600,7 +7799,7 @@
       <w:lvlText w:val="o"/>
       <w:lvlJc w:val="left"/>
       <w:pPr>
-        <w:ind w:left="6540" w:hanging="360"/>
+        <w:ind w:left="7260" w:hanging="360"/>
       </w:pPr>
       <w:rPr>
         <w:rFonts w:ascii="Courier New" w:hAnsi="Courier New" w:cs="Courier New" w:hint="default"/>
@@ -7612,7 +7811,7 @@
       <w:lvlText w:val=""/>
       <w:lvlJc w:val="left"/>
       <w:pPr>
-        <w:ind w:left="7260" w:hanging="360"/>
+        <w:ind w:left="7980" w:hanging="360"/>
       </w:pPr>
       <w:rPr>
         <w:rFonts w:ascii="Wingdings" w:hAnsi="Wingdings" w:hint="default"/>
@@ -7714,6 +7913,18 @@
   </w:num>
   <w:num w:numId="14">
     <w:abstractNumId w:val="3"/>
+  </w:num>
+  <w:num w:numId="15">
+    <w:abstractNumId w:val="0"/>
+  </w:num>
+  <w:num w:numId="16">
+    <w:abstractNumId w:val="0"/>
+  </w:num>
+  <w:num w:numId="17">
+    <w:abstractNumId w:val="0"/>
+  </w:num>
+  <w:num w:numId="18">
+    <w:abstractNumId w:val="0"/>
   </w:num>
 </w:numbering>
 </file>
@@ -9765,7 +9976,7 @@
   <a:extraClrSchemeLst/>
   <a:extLst>
     <a:ext uri="{05A4C25C-085E-4340-85A3-A5531E510DB2}">
-      <thm15:themeFamily xmlns:thm15="http://schemas.microsoft.com/office/thememl/2012/main" xmlns="" name="Office Theme" id="{62F939B6-93AF-4DB8-9C6B-D6C7DFDC589F}" vid="{4A3C46E8-61CC-4603-A589-7422A47A8E4A}"/>
+      <thm15:themeFamily xmlns="" xmlns:thm15="http://schemas.microsoft.com/office/thememl/2012/main" name="Office Theme" id="{62F939B6-93AF-4DB8-9C6B-D6C7DFDC589F}" vid="{4A3C46E8-61CC-4603-A589-7422A47A8E4A}"/>
     </a:ext>
   </a:extLst>
 </a:theme>
@@ -9776,7 +9987,7 @@
 </file>
 
 <file path=customXml/itemProps1.xml><?xml version="1.0" encoding="utf-8"?>
-<ds:datastoreItem xmlns:ds="http://schemas.openxmlformats.org/officeDocument/2006/customXml" ds:itemID="{D81CA7DD-4DFC-438A-B600-4E409BD081D3}">
+<ds:datastoreItem xmlns:ds="http://schemas.openxmlformats.org/officeDocument/2006/customXml" ds:itemID="{398469BE-ABF3-4D26-AAAA-CEE5187B39B0}">
   <ds:schemaRefs>
     <ds:schemaRef ds:uri="http://schemas.openxmlformats.org/officeDocument/2006/bibliography"/>
   </ds:schemaRefs>

</xml_diff>